<commit_message>
Renamed output Functions see docu
</commit_message>
<xml_diff>
--- a/CheetSheet/tVar.docx
+++ b/CheetSheet/tVar.docx
@@ -273,7 +273,13 @@
         <w:rPr>
           <w:lang w:val="en-GB"/>
         </w:rPr>
-        <w:t>:outFull(</w:t>
+        <w:t>:outRES_EQ_N</w:t>
+      </w:r>
+      <w:r>
+        <w:rPr>
+          <w:lang w:val="en-GB"/>
+        </w:rPr>
+        <w:t>(</w:t>
       </w:r>
       <w:r>
         <w:rPr>
@@ -311,21 +317,35 @@
         <w:rPr>
           <w:lang w:val="en-GB"/>
         </w:rPr>
-        <w:t>:outHalf([bool],[bool])</w:t>
-      </w:r>
-    </w:p>
-    <w:p>
-      <w:pPr>
-        <w:pStyle w:val="Inhalt"/>
-        <w:rPr>
-          <w:lang w:val="en-GB"/>
-        </w:rPr>
-      </w:pPr>
-      <w:r>
-        <w:rPr>
-          <w:lang w:val="en-GB"/>
-        </w:rPr>
-        <w:t>:outVar([bool],[bool])</w:t>
+        <w:t>:outRES_EQ</w:t>
+      </w:r>
+      <w:r>
+        <w:rPr>
+          <w:lang w:val="en-GB"/>
+        </w:rPr>
+        <w:t>([bool],[bool])</w:t>
+      </w:r>
+    </w:p>
+    <w:p>
+      <w:pPr>
+        <w:pStyle w:val="Inhalt"/>
+        <w:rPr>
+          <w:lang w:val="en-GB"/>
+        </w:rPr>
+      </w:pPr>
+      <w:r>
+        <w:rPr>
+          <w:lang w:val="en-GB"/>
+        </w:rPr>
+        <w:t>:outREs</w:t>
+      </w:r>
+      <w:bookmarkStart w:id="0" w:name="_GoBack"/>
+      <w:bookmarkEnd w:id="0"/>
+      <w:r>
+        <w:rPr>
+          <w:lang w:val="en-GB"/>
+        </w:rPr>
+        <w:t>([bool],[bool])</w:t>
       </w:r>
     </w:p>
     <w:p>
@@ -601,31 +621,53 @@
       <w:pPr>
         <w:pStyle w:val="Inhalt"/>
         <w:rPr>
-          <w:lang w:val="en-GB"/>
-        </w:rPr>
-      </w:pPr>
-      <w:r>
-        <w:rPr>
-          <w:lang w:val="en-GB"/>
-        </w:rPr>
-        <w:t>tVar.min([tVar],[tVar])</w:t>
-      </w:r>
-    </w:p>
-    <w:p>
-      <w:pPr>
-        <w:pStyle w:val="Inhalt"/>
-        <w:rPr>
-          <w:lang w:val="en-GB"/>
-        </w:rPr>
-      </w:pPr>
-      <w:r>
-        <w:rPr>
-          <w:lang w:val="en-GB"/>
-        </w:rPr>
-        <w:t>tVar.max([tVar],[tVar])</w:t>
-      </w:r>
-      <w:bookmarkStart w:id="0" w:name="_GoBack"/>
-      <w:bookmarkEnd w:id="0"/>
+          <w:lang w:val="de-AT"/>
+        </w:rPr>
+      </w:pPr>
+      <w:r>
+        <w:rPr>
+          <w:lang w:val="de-AT"/>
+        </w:rPr>
+        <w:t>tVar.min(</w:t>
+      </w:r>
+      <w:r>
+        <w:rPr>
+          <w:lang w:val="de-AT"/>
+        </w:rPr>
+        <w:t>...</w:t>
+      </w:r>
+      <w:r>
+        <w:rPr>
+          <w:lang w:val="de-AT"/>
+        </w:rPr>
+        <w:t>)</w:t>
+      </w:r>
+    </w:p>
+    <w:p>
+      <w:pPr>
+        <w:pStyle w:val="Inhalt"/>
+        <w:rPr>
+          <w:lang w:val="de-AT"/>
+        </w:rPr>
+      </w:pPr>
+      <w:r>
+        <w:rPr>
+          <w:lang w:val="de-AT"/>
+        </w:rPr>
+        <w:t>tVar.max(</w:t>
+      </w:r>
+      <w:r>
+        <w:rPr>
+          <w:lang w:val="de-AT"/>
+        </w:rPr>
+        <w:t>...</w:t>
+      </w:r>
+      <w:r>
+        <w:rPr>
+          <w:lang w:val="de-AT"/>
+        </w:rPr>
+        <w:t>)</w:t>
+      </w:r>
     </w:p>
     <w:p>
       <w:pPr>
@@ -652,12 +694,12 @@
       <w:pPr>
         <w:pStyle w:val="Inhalt"/>
         <w:rPr>
-          <w:lang w:val="de-AT"/>
-        </w:rPr>
-      </w:pPr>
-      <w:r>
-        <w:rPr>
-          <w:lang w:val="de-AT"/>
+          <w:lang w:val="en-GB"/>
+        </w:rPr>
+      </w:pPr>
+      <w:r>
+        <w:rPr>
+          <w:lang w:val="en-GB"/>
         </w:rPr>
         <w:t>[tMat]:Det()</w:t>
       </w:r>

</xml_diff>